<commit_message>
//1분단위 Reacting추가 //T-tip Washing 추가
</commit_message>
<xml_diff>
--- a/ITEMEditor/Manual/VEUDx Experiment Editor Manual Rev 1.0.13.docx
+++ b/ITEMEditor/Manual/VEUDx Experiment Editor Manual Rev 1.0.13.docx
@@ -698,6 +698,36 @@
                 <w:rFonts w:asciiTheme="minorEastAsia" w:hAnsiTheme="minorEastAsia"/>
               </w:rPr>
             </w:pPr>
+            <w:r>
+              <w:rPr>
+                <w:rFonts w:asciiTheme="minorEastAsia" w:hAnsiTheme="minorEastAsia" w:hint="eastAsia"/>
+              </w:rPr>
+              <w:t>2</w:t>
+            </w:r>
+            <w:r>
+              <w:rPr>
+                <w:rFonts w:asciiTheme="minorEastAsia" w:hAnsiTheme="minorEastAsia"/>
+              </w:rPr>
+              <w:t>02</w:t>
+            </w:r>
+            <w:r>
+              <w:rPr>
+                <w:rFonts w:asciiTheme="minorEastAsia" w:hAnsiTheme="minorEastAsia"/>
+              </w:rPr>
+              <w:t>3</w:t>
+            </w:r>
+            <w:r>
+              <w:rPr>
+                <w:rFonts w:asciiTheme="minorEastAsia" w:hAnsiTheme="minorEastAsia"/>
+              </w:rPr>
+              <w:t>.</w:t>
+            </w:r>
+            <w:r>
+              <w:rPr>
+                <w:rFonts w:asciiTheme="minorEastAsia" w:hAnsiTheme="minorEastAsia"/>
+              </w:rPr>
+              <w:t>02.13</w:t>
+            </w:r>
           </w:p>
         </w:tc>
         <w:tc>
@@ -716,6 +746,78 @@
                 <w:rFonts w:asciiTheme="minorEastAsia" w:hAnsiTheme="minorEastAsia"/>
               </w:rPr>
             </w:pPr>
+            <w:r>
+              <w:rPr>
+                <w:rFonts w:asciiTheme="minorEastAsia" w:hAnsiTheme="minorEastAsia"/>
+              </w:rPr>
+              <w:t>V1.0.</w:t>
+            </w:r>
+            <w:r>
+              <w:rPr>
+                <w:rFonts w:asciiTheme="minorEastAsia" w:hAnsiTheme="minorEastAsia"/>
+              </w:rPr>
+              <w:t>13 T-tip Washing</w:t>
+            </w:r>
+            <w:r>
+              <w:rPr>
+                <w:rFonts w:asciiTheme="minorEastAsia" w:hAnsiTheme="minorEastAsia"/>
+              </w:rPr>
+              <w:t xml:space="preserve"> </w:t>
+            </w:r>
+            <w:r>
+              <w:rPr>
+                <w:rFonts w:asciiTheme="minorEastAsia" w:hAnsiTheme="minorEastAsia" w:hint="eastAsia"/>
+              </w:rPr>
+              <w:t>추가</w:t>
+            </w:r>
+            <w:r>
+              <w:rPr>
+                <w:rFonts w:asciiTheme="minorEastAsia" w:hAnsiTheme="minorEastAsia"/>
+              </w:rPr>
+              <w:t>,</w:t>
+            </w:r>
+          </w:p>
+          <w:p>
+            <w:pPr>
+              <w:tabs>
+                <w:tab w:val="left" w:pos="2055"/>
+              </w:tabs>
+              <w:spacing w:line="276" w:lineRule="auto"/>
+              <w:jc w:val="center"/>
+              <w:rPr>
+                <w:rFonts w:asciiTheme="minorEastAsia" w:hAnsiTheme="minorEastAsia" w:hint="eastAsia"/>
+              </w:rPr>
+            </w:pPr>
+            <w:r>
+              <w:rPr>
+                <w:rFonts w:asciiTheme="minorEastAsia" w:hAnsiTheme="minorEastAsia"/>
+              </w:rPr>
+              <w:t>Reacting</w:t>
+            </w:r>
+            <w:r>
+              <w:rPr>
+                <w:rFonts w:asciiTheme="minorEastAsia" w:hAnsiTheme="minorEastAsia"/>
+              </w:rPr>
+              <w:t xml:space="preserve"> </w:t>
+            </w:r>
+            <w:r>
+              <w:rPr>
+                <w:rFonts w:asciiTheme="minorEastAsia" w:hAnsiTheme="minorEastAsia"/>
+              </w:rPr>
+              <w:t>1</w:t>
+            </w:r>
+            <w:r>
+              <w:rPr>
+                <w:rFonts w:asciiTheme="minorEastAsia" w:hAnsiTheme="minorEastAsia" w:hint="eastAsia"/>
+              </w:rPr>
+              <w:t>분 단위</w:t>
+            </w:r>
+            <w:r>
+              <w:rPr>
+                <w:rFonts w:asciiTheme="minorEastAsia" w:hAnsiTheme="minorEastAsia" w:hint="eastAsia"/>
+              </w:rPr>
+              <w:t xml:space="preserve"> 선택가능</w:t>
+            </w:r>
           </w:p>
         </w:tc>
       </w:tr>
@@ -1001,7 +1103,7 @@
           <w:r>
             <w:fldChar w:fldCharType="separate"/>
           </w:r>
-          <w:hyperlink w:anchor="_Toc122530366" w:history="1">
+          <w:hyperlink w:anchor="_Toc127204701" w:history="1">
             <w:r>
               <w:rPr>
                 <w:rStyle w:val="afa"/>
@@ -1028,7 +1130,7 @@
                 <w:noProof/>
                 <w:webHidden/>
               </w:rPr>
-              <w:instrText xml:space="preserve"> PAGEREF _Toc122530366 \h </w:instrText>
+              <w:instrText xml:space="preserve"> PAGEREF _Toc127204701 \h </w:instrText>
             </w:r>
             <w:r>
               <w:rPr>
@@ -1069,7 +1171,7 @@
               <w:sz w:val="20"/>
             </w:rPr>
           </w:pPr>
-          <w:hyperlink w:anchor="_Toc122530367" w:history="1">
+          <w:hyperlink w:anchor="_Toc127204702" w:history="1">
             <w:r>
               <w:rPr>
                 <w:rStyle w:val="afa"/>
@@ -1096,7 +1198,7 @@
                 <w:noProof/>
                 <w:webHidden/>
               </w:rPr>
-              <w:instrText xml:space="preserve"> PAGEREF _Toc122530367 \h </w:instrText>
+              <w:instrText xml:space="preserve"> PAGEREF _Toc127204702 \h </w:instrText>
             </w:r>
             <w:r>
               <w:rPr>
@@ -1140,7 +1242,7 @@
               <w:sz w:val="20"/>
             </w:rPr>
           </w:pPr>
-          <w:hyperlink w:anchor="_Toc122530368" w:history="1">
+          <w:hyperlink w:anchor="_Toc127204703" w:history="1">
             <w:r>
               <w:rPr>
                 <w:rStyle w:val="afa"/>
@@ -1167,7 +1269,7 @@
                 <w:noProof/>
                 <w:webHidden/>
               </w:rPr>
-              <w:instrText xml:space="preserve"> PAGEREF _Toc122530368 \h </w:instrText>
+              <w:instrText xml:space="preserve"> PAGEREF _Toc127204703 \h </w:instrText>
             </w:r>
             <w:r>
               <w:rPr>
@@ -1211,7 +1313,7 @@
               <w:sz w:val="20"/>
             </w:rPr>
           </w:pPr>
-          <w:hyperlink w:anchor="_Toc122530369" w:history="1">
+          <w:hyperlink w:anchor="_Toc127204704" w:history="1">
             <w:r>
               <w:rPr>
                 <w:rStyle w:val="afa"/>
@@ -1238,7 +1340,7 @@
                 <w:noProof/>
                 <w:webHidden/>
               </w:rPr>
-              <w:instrText xml:space="preserve"> PAGEREF _Toc122530369 \h </w:instrText>
+              <w:instrText xml:space="preserve"> PAGEREF _Toc127204704 \h </w:instrText>
             </w:r>
             <w:r>
               <w:rPr>
@@ -1279,7 +1381,7 @@
               <w:sz w:val="20"/>
             </w:rPr>
           </w:pPr>
-          <w:hyperlink w:anchor="_Toc122530370" w:history="1">
+          <w:hyperlink w:anchor="_Toc127204705" w:history="1">
             <w:r>
               <w:rPr>
                 <w:rStyle w:val="afa"/>
@@ -1306,7 +1408,7 @@
                 <w:noProof/>
                 <w:webHidden/>
               </w:rPr>
-              <w:instrText xml:space="preserve"> PAGEREF _Toc122530370 \h </w:instrText>
+              <w:instrText xml:space="preserve"> PAGEREF _Toc127204705 \h </w:instrText>
             </w:r>
             <w:r>
               <w:rPr>
@@ -1350,7 +1452,7 @@
               <w:sz w:val="20"/>
             </w:rPr>
           </w:pPr>
-          <w:hyperlink w:anchor="_Toc122530371" w:history="1">
+          <w:hyperlink w:anchor="_Toc127204706" w:history="1">
             <w:r>
               <w:rPr>
                 <w:rStyle w:val="afa"/>
@@ -1377,7 +1479,7 @@
                 <w:noProof/>
                 <w:webHidden/>
               </w:rPr>
-              <w:instrText xml:space="preserve"> PAGEREF _Toc122530371 \h </w:instrText>
+              <w:instrText xml:space="preserve"> PAGEREF _Toc127204706 \h </w:instrText>
             </w:r>
             <w:r>
               <w:rPr>
@@ -1418,7 +1520,7 @@
               <w:sz w:val="20"/>
             </w:rPr>
           </w:pPr>
-          <w:hyperlink w:anchor="_Toc122530372" w:history="1">
+          <w:hyperlink w:anchor="_Toc127204707" w:history="1">
             <w:r>
               <w:rPr>
                 <w:rStyle w:val="afa"/>
@@ -1445,7 +1547,7 @@
                 <w:noProof/>
                 <w:webHidden/>
               </w:rPr>
-              <w:instrText xml:space="preserve"> PAGEREF _Toc122530372 \h </w:instrText>
+              <w:instrText xml:space="preserve"> PAGEREF _Toc127204707 \h </w:instrText>
             </w:r>
             <w:r>
               <w:rPr>
@@ -1489,7 +1591,7 @@
               <w:sz w:val="20"/>
             </w:rPr>
           </w:pPr>
-          <w:hyperlink w:anchor="_Toc122530373" w:history="1">
+          <w:hyperlink w:anchor="_Toc127204708" w:history="1">
             <w:r>
               <w:rPr>
                 <w:rStyle w:val="afa"/>
@@ -1516,7 +1618,7 @@
                 <w:noProof/>
                 <w:webHidden/>
               </w:rPr>
-              <w:instrText xml:space="preserve"> PAGEREF _Toc122530373 \h </w:instrText>
+              <w:instrText xml:space="preserve"> PAGEREF _Toc127204708 \h </w:instrText>
             </w:r>
             <w:r>
               <w:rPr>
@@ -1560,7 +1662,7 @@
               <w:sz w:val="20"/>
             </w:rPr>
           </w:pPr>
-          <w:hyperlink w:anchor="_Toc122530374" w:history="1">
+          <w:hyperlink w:anchor="_Toc127204709" w:history="1">
             <w:r>
               <w:rPr>
                 <w:rStyle w:val="afa"/>
@@ -1587,7 +1689,7 @@
                 <w:noProof/>
                 <w:webHidden/>
               </w:rPr>
-              <w:instrText xml:space="preserve"> PAGEREF _Toc122530374 \h </w:instrText>
+              <w:instrText xml:space="preserve"> PAGEREF _Toc127204709 \h </w:instrText>
             </w:r>
             <w:r>
               <w:rPr>
@@ -1631,7 +1733,7 @@
               <w:sz w:val="20"/>
             </w:rPr>
           </w:pPr>
-          <w:hyperlink w:anchor="_Toc122530375" w:history="1">
+          <w:hyperlink w:anchor="_Toc127204710" w:history="1">
             <w:r>
               <w:rPr>
                 <w:rStyle w:val="afa"/>
@@ -1658,7 +1760,7 @@
                 <w:noProof/>
                 <w:webHidden/>
               </w:rPr>
-              <w:instrText xml:space="preserve"> PAGEREF _Toc122530375 \h </w:instrText>
+              <w:instrText xml:space="preserve"> PAGEREF _Toc127204710 \h </w:instrText>
             </w:r>
             <w:r>
               <w:rPr>
@@ -1702,7 +1804,7 @@
               <w:sz w:val="20"/>
             </w:rPr>
           </w:pPr>
-          <w:hyperlink w:anchor="_Toc122530376" w:history="1">
+          <w:hyperlink w:anchor="_Toc127204711" w:history="1">
             <w:r>
               <w:rPr>
                 <w:rStyle w:val="afa"/>
@@ -1729,7 +1831,7 @@
                 <w:noProof/>
                 <w:webHidden/>
               </w:rPr>
-              <w:instrText xml:space="preserve"> PAGEREF _Toc122530376 \h </w:instrText>
+              <w:instrText xml:space="preserve"> PAGEREF _Toc127204711 \h </w:instrText>
             </w:r>
             <w:r>
               <w:rPr>
@@ -1770,7 +1872,7 @@
               <w:sz w:val="20"/>
             </w:rPr>
           </w:pPr>
-          <w:hyperlink w:anchor="_Toc122530377" w:history="1">
+          <w:hyperlink w:anchor="_Toc127204712" w:history="1">
             <w:r>
               <w:rPr>
                 <w:rStyle w:val="afa"/>
@@ -1797,7 +1899,7 @@
                 <w:noProof/>
                 <w:webHidden/>
               </w:rPr>
-              <w:instrText xml:space="preserve"> PAGEREF _Toc122530377 \h </w:instrText>
+              <w:instrText xml:space="preserve"> PAGEREF _Toc127204712 \h </w:instrText>
             </w:r>
             <w:r>
               <w:rPr>
@@ -1841,7 +1943,7 @@
               <w:sz w:val="20"/>
             </w:rPr>
           </w:pPr>
-          <w:hyperlink w:anchor="_Toc122530378" w:history="1">
+          <w:hyperlink w:anchor="_Toc127204713" w:history="1">
             <w:r>
               <w:rPr>
                 <w:rStyle w:val="afa"/>
@@ -1868,7 +1970,7 @@
                 <w:noProof/>
                 <w:webHidden/>
               </w:rPr>
-              <w:instrText xml:space="preserve"> PAGEREF _Toc122530378 \h </w:instrText>
+              <w:instrText xml:space="preserve"> PAGEREF _Toc127204713 \h </w:instrText>
             </w:r>
             <w:r>
               <w:rPr>
@@ -1912,7 +2014,7 @@
               <w:sz w:val="20"/>
             </w:rPr>
           </w:pPr>
-          <w:hyperlink w:anchor="_Toc122530379" w:history="1">
+          <w:hyperlink w:anchor="_Toc127204714" w:history="1">
             <w:r>
               <w:rPr>
                 <w:rStyle w:val="afa"/>
@@ -1939,7 +2041,7 @@
                 <w:noProof/>
                 <w:webHidden/>
               </w:rPr>
-              <w:instrText xml:space="preserve"> PAGEREF _Toc122530379 \h </w:instrText>
+              <w:instrText xml:space="preserve"> PAGEREF _Toc127204714 \h </w:instrText>
             </w:r>
             <w:r>
               <w:rPr>
@@ -1980,7 +2082,7 @@
               <w:sz w:val="20"/>
             </w:rPr>
           </w:pPr>
-          <w:hyperlink w:anchor="_Toc122530380" w:history="1">
+          <w:hyperlink w:anchor="_Toc127204715" w:history="1">
             <w:r>
               <w:rPr>
                 <w:rStyle w:val="afa"/>
@@ -2007,7 +2109,7 @@
                 <w:noProof/>
                 <w:webHidden/>
               </w:rPr>
-              <w:instrText xml:space="preserve"> PAGEREF _Toc122530380 \h </w:instrText>
+              <w:instrText xml:space="preserve"> PAGEREF _Toc127204715 \h </w:instrText>
             </w:r>
             <w:r>
               <w:rPr>
@@ -2051,7 +2153,7 @@
               <w:sz w:val="20"/>
             </w:rPr>
           </w:pPr>
-          <w:hyperlink w:anchor="_Toc122530381" w:history="1">
+          <w:hyperlink w:anchor="_Toc127204716" w:history="1">
             <w:r>
               <w:rPr>
                 <w:rStyle w:val="afa"/>
@@ -2078,7 +2180,7 @@
                 <w:noProof/>
                 <w:webHidden/>
               </w:rPr>
-              <w:instrText xml:space="preserve"> PAGEREF _Toc122530381 \h </w:instrText>
+              <w:instrText xml:space="preserve"> PAGEREF _Toc127204716 \h </w:instrText>
             </w:r>
             <w:r>
               <w:rPr>
@@ -2122,7 +2224,7 @@
               <w:sz w:val="20"/>
             </w:rPr>
           </w:pPr>
-          <w:hyperlink w:anchor="_Toc122530382" w:history="1">
+          <w:hyperlink w:anchor="_Toc127204717" w:history="1">
             <w:r>
               <w:rPr>
                 <w:rStyle w:val="afa"/>
@@ -2149,7 +2251,7 @@
                 <w:noProof/>
                 <w:webHidden/>
               </w:rPr>
-              <w:instrText xml:space="preserve"> PAGEREF _Toc122530382 \h </w:instrText>
+              <w:instrText xml:space="preserve"> PAGEREF _Toc127204717 \h </w:instrText>
             </w:r>
             <w:r>
               <w:rPr>
@@ -2193,7 +2295,7 @@
               <w:sz w:val="20"/>
             </w:rPr>
           </w:pPr>
-          <w:hyperlink w:anchor="_Toc122530383" w:history="1">
+          <w:hyperlink w:anchor="_Toc127204718" w:history="1">
             <w:r>
               <w:rPr>
                 <w:rStyle w:val="afa"/>
@@ -2220,7 +2322,7 @@
                 <w:noProof/>
                 <w:webHidden/>
               </w:rPr>
-              <w:instrText xml:space="preserve"> PAGEREF _Toc122530383 \h </w:instrText>
+              <w:instrText xml:space="preserve"> PAGEREF _Toc127204718 \h </w:instrText>
             </w:r>
             <w:r>
               <w:rPr>
@@ -2264,7 +2366,7 @@
               <w:sz w:val="20"/>
             </w:rPr>
           </w:pPr>
-          <w:hyperlink w:anchor="_Toc122530384" w:history="1">
+          <w:hyperlink w:anchor="_Toc127204719" w:history="1">
             <w:r>
               <w:rPr>
                 <w:rStyle w:val="afa"/>
@@ -2291,7 +2393,7 @@
                 <w:noProof/>
                 <w:webHidden/>
               </w:rPr>
-              <w:instrText xml:space="preserve"> PAGEREF _Toc122530384 \h </w:instrText>
+              <w:instrText xml:space="preserve"> PAGEREF _Toc127204719 \h </w:instrText>
             </w:r>
             <w:r>
               <w:rPr>
@@ -2382,8 +2484,8 @@
       <w:pPr>
         <w:pStyle w:val="10"/>
       </w:pPr>
-      <w:bookmarkStart w:id="3" w:name="_Toc122530366"/>
-      <w:bookmarkStart w:id="4" w:name="_Toc92796074"/>
+      <w:bookmarkStart w:id="3" w:name="_Toc92796074"/>
+      <w:bookmarkStart w:id="4" w:name="_Toc127204701"/>
       <w:bookmarkEnd w:id="2"/>
       <w:r>
         <w:lastRenderedPageBreak/>
@@ -2395,7 +2497,7 @@
         </w:rPr>
         <w:t>설치</w:t>
       </w:r>
-      <w:bookmarkEnd w:id="3"/>
+      <w:bookmarkEnd w:id="4"/>
     </w:p>
     <w:tbl>
       <w:tblPr>
@@ -3247,7 +3349,7 @@
         <w:pStyle w:val="10"/>
       </w:pPr>
       <w:bookmarkStart w:id="6" w:name="_Toc92796128"/>
-      <w:bookmarkEnd w:id="4"/>
+      <w:bookmarkEnd w:id="3"/>
       <w:bookmarkEnd w:id="5"/>
     </w:p>
     <w:p>
@@ -3269,7 +3371,7 @@
       <w:pPr>
         <w:pStyle w:val="10"/>
       </w:pPr>
-      <w:bookmarkStart w:id="7" w:name="_Toc122530367"/>
+      <w:bookmarkStart w:id="7" w:name="_Toc127204702"/>
       <w:r>
         <w:rPr>
           <w:rFonts w:hint="eastAsia"/>
@@ -3340,7 +3442,7 @@
               <w:ind w:right="200"/>
             </w:pPr>
             <w:bookmarkStart w:id="8" w:name="_Toc92796080"/>
-            <w:bookmarkStart w:id="9" w:name="_Toc122530368"/>
+            <w:bookmarkStart w:id="9" w:name="_Toc127204703"/>
             <w:r>
               <w:t>2</w:t>
             </w:r>
@@ -3764,7 +3866,7 @@
               <w:pStyle w:val="2"/>
               <w:ind w:right="200"/>
             </w:pPr>
-            <w:bookmarkStart w:id="10" w:name="_Toc122530369"/>
+            <w:bookmarkStart w:id="10" w:name="_Toc127204704"/>
             <w:r>
               <w:t>2</w:t>
             </w:r>
@@ -4059,7 +4161,7 @@
         <w:pStyle w:val="10"/>
       </w:pPr>
       <w:bookmarkStart w:id="11" w:name="_Toc92796094"/>
-      <w:bookmarkStart w:id="12" w:name="_Toc122530370"/>
+      <w:bookmarkStart w:id="12" w:name="_Toc127204705"/>
       <w:r>
         <w:t>3</w:t>
       </w:r>
@@ -4119,7 +4221,7 @@
               <w:pStyle w:val="2"/>
             </w:pPr>
             <w:bookmarkStart w:id="13" w:name="_Toc92796095"/>
-            <w:bookmarkStart w:id="14" w:name="_Toc122530371"/>
+            <w:bookmarkStart w:id="14" w:name="_Toc127204706"/>
             <w:r>
               <w:t xml:space="preserve">3.1 </w:t>
             </w:r>
@@ -4311,7 +4413,7 @@
         <w:pStyle w:val="10"/>
       </w:pPr>
       <w:bookmarkStart w:id="15" w:name="_Toc92796100"/>
-      <w:bookmarkStart w:id="16" w:name="_Toc122530372"/>
+      <w:bookmarkStart w:id="16" w:name="_Toc127204707"/>
       <w:r>
         <w:t xml:space="preserve">4. </w:t>
       </w:r>
@@ -4378,7 +4480,7 @@
               <w:ind w:right="200"/>
             </w:pPr>
             <w:bookmarkStart w:id="17" w:name="_Toc92796101"/>
-            <w:bookmarkStart w:id="18" w:name="_Toc122530373"/>
+            <w:bookmarkStart w:id="18" w:name="_Toc127204708"/>
             <w:r>
               <w:t>4</w:t>
             </w:r>
@@ -4701,7 +4803,7 @@
               <w:pStyle w:val="2"/>
               <w:ind w:right="200"/>
             </w:pPr>
-            <w:bookmarkStart w:id="19" w:name="_Toc122530374"/>
+            <w:bookmarkStart w:id="19" w:name="_Toc127204709"/>
             <w:r>
               <w:t>4</w:t>
             </w:r>
@@ -5183,7 +5285,7 @@
             <w:pPr>
               <w:pStyle w:val="2"/>
             </w:pPr>
-            <w:bookmarkStart w:id="20" w:name="_Toc122530375"/>
+            <w:bookmarkStart w:id="20" w:name="_Toc127204710"/>
             <w:r>
               <w:rPr>
                 <w:rFonts w:hint="eastAsia"/>
@@ -5647,10 +5749,22 @@
               <w:rPr>
                 <w:rFonts w:hint="eastAsia"/>
               </w:rPr>
-              <w:t>및 시간(</w:t>
-            </w:r>
-            <w:r>
-              <w:t>5</w:t>
+              <w:t>및 시간</w:t>
+            </w:r>
+            <w:r>
+              <w:rPr>
+                <w:rFonts w:hint="eastAsia"/>
+              </w:rPr>
+              <w:t xml:space="preserve"> </w:t>
+            </w:r>
+            <w:r>
+              <w:rPr>
+                <w:rFonts w:hint="eastAsia"/>
+              </w:rPr>
+              <w:t>(</w:t>
+            </w:r>
+            <w:r>
+              <w:t>1</w:t>
             </w:r>
             <w:r>
               <w:t xml:space="preserve"> </w:t>
@@ -5962,6 +6076,84 @@
               </w:rPr>
               <w:t>선택 가능</w:t>
             </w:r>
+          </w:p>
+          <w:p>
+            <w:proofErr w:type="gramStart"/>
+            <w:r>
+              <w:rPr>
+                <w:rFonts w:hint="eastAsia"/>
+              </w:rPr>
+              <w:t>.</w:t>
+            </w:r>
+            <w:r>
+              <w:rPr>
+                <w:rFonts w:hint="eastAsia"/>
+              </w:rPr>
+              <w:t>T</w:t>
+            </w:r>
+            <w:proofErr w:type="gramEnd"/>
+            <w:r>
+              <w:t xml:space="preserve">-tip </w:t>
+            </w:r>
+            <w:r>
+              <w:rPr>
+                <w:rFonts w:hint="eastAsia"/>
+              </w:rPr>
+              <w:t>W</w:t>
+            </w:r>
+            <w:r>
+              <w:t xml:space="preserve">ashing : </w:t>
+            </w:r>
+            <w:r>
+              <w:t>Well</w:t>
+            </w:r>
+            <w:r>
+              <w:t>1</w:t>
+            </w:r>
+            <w:r>
+              <w:t>~</w:t>
+            </w:r>
+            <w:r>
+              <w:t>7</w:t>
+            </w:r>
+            <w:r>
+              <w:t xml:space="preserve"> </w:t>
+            </w:r>
+            <w:r>
+              <w:rPr>
+                <w:rFonts w:hint="eastAsia"/>
+              </w:rPr>
+              <w:t>및 시간(</w:t>
+            </w:r>
+            <w:r>
+              <w:t xml:space="preserve"> </w:t>
+            </w:r>
+            <w:r>
+              <w:t>45 secs, 90 secs</w:t>
+            </w:r>
+            <w:r>
+              <w:rPr>
+                <w:rFonts w:hint="eastAsia"/>
+              </w:rPr>
+              <w:t>)</w:t>
+            </w:r>
+            <w:r>
+              <w:t xml:space="preserve"> </w:t>
+            </w:r>
+            <w:r>
+              <w:rPr>
+                <w:rFonts w:hint="eastAsia"/>
+              </w:rPr>
+              <w:t>선택 가능</w:t>
+            </w:r>
+          </w:p>
+          <w:p>
+            <w:pPr>
+              <w:ind w:firstLineChars="750" w:firstLine="1500"/>
+              <w:rPr>
+                <w:rFonts w:hint="eastAsia"/>
+              </w:rPr>
+            </w:pPr>
           </w:p>
           <w:p/>
           <w:p/>
@@ -5998,6 +6190,7 @@
                     <w:rPr>
                       <w:noProof/>
                     </w:rPr>
+                    <w:lastRenderedPageBreak/>
                     <w:drawing>
                       <wp:inline distT="0" distB="0" distL="0" distR="0" wp14:anchorId="60C9952E" wp14:editId="306CE4DF">
                         <wp:extent cx="400249" cy="395605"/>
@@ -6690,7 +6883,7 @@
                 <w:szCs w:val="24"/>
               </w:rPr>
             </w:pPr>
-            <w:bookmarkStart w:id="21" w:name="_Toc122530376"/>
+            <w:bookmarkStart w:id="21" w:name="_Toc127204711"/>
             <w:r>
               <w:rPr>
                 <w:rFonts w:hint="eastAsia"/>
@@ -7201,12 +7394,11 @@
       <w:pPr>
         <w:pStyle w:val="10"/>
       </w:pPr>
-      <w:bookmarkStart w:id="23" w:name="_Toc122530377"/>
+      <w:bookmarkStart w:id="23" w:name="_Toc127204712"/>
       <w:r>
         <w:rPr>
           <w:rFonts w:hint="eastAsia"/>
         </w:rPr>
-        <w:lastRenderedPageBreak/>
         <w:t>5</w:t>
       </w:r>
       <w:r>
@@ -7276,7 +7468,7 @@
               <w:ind w:right="200"/>
             </w:pPr>
             <w:bookmarkStart w:id="24" w:name="_Toc92796105"/>
-            <w:bookmarkStart w:id="25" w:name="_Toc122530378"/>
+            <w:bookmarkStart w:id="25" w:name="_Toc127204713"/>
             <w:r>
               <w:rPr>
                 <w:rFonts w:hint="eastAsia"/>
@@ -7491,7 +7683,7 @@
               <w:pStyle w:val="2"/>
               <w:ind w:right="200"/>
             </w:pPr>
-            <w:bookmarkStart w:id="27" w:name="_Toc122530379"/>
+            <w:bookmarkStart w:id="27" w:name="_Toc127204714"/>
             <w:r>
               <w:rPr>
                 <w:rFonts w:hint="eastAsia"/>
@@ -7756,6 +7948,7 @@
               <w:rPr>
                 <w:rFonts w:hint="eastAsia"/>
               </w:rPr>
+              <w:lastRenderedPageBreak/>
               <w:t xml:space="preserve">입력하기 </w:t>
             </w:r>
           </w:p>
@@ -7766,6 +7959,7 @@
           </w:tcPr>
           <w:p>
             <w:r>
+              <w:lastRenderedPageBreak/>
               <w:t xml:space="preserve">- </w:t>
             </w:r>
             <w:r>
@@ -7788,6 +7982,7 @@
           </w:p>
           <w:p>
             <w:r>
+              <w:lastRenderedPageBreak/>
               <w:t xml:space="preserve">- </w:t>
             </w:r>
             <w:r>
@@ -7834,7 +8029,6 @@
           </w:p>
           <w:p>
             <w:r>
-              <w:lastRenderedPageBreak/>
               <w:t xml:space="preserve">- </w:t>
             </w:r>
             <w:r>
@@ -8547,7 +8741,6 @@
           <w:szCs w:val="32"/>
         </w:rPr>
       </w:pPr>
-      <w:bookmarkStart w:id="29" w:name="_Toc122530380"/>
       <w:r>
         <w:br w:type="page"/>
       </w:r>
@@ -8556,6 +8749,7 @@
       <w:pPr>
         <w:pStyle w:val="10"/>
       </w:pPr>
+      <w:bookmarkStart w:id="29" w:name="_Toc127204715"/>
       <w:r>
         <w:lastRenderedPageBreak/>
         <w:t>6</w:t>
@@ -8616,7 +8810,7 @@
               <w:pStyle w:val="2"/>
               <w:ind w:right="200"/>
             </w:pPr>
-            <w:bookmarkStart w:id="30" w:name="_Toc122530381"/>
+            <w:bookmarkStart w:id="30" w:name="_Toc127204716"/>
             <w:r>
               <w:t xml:space="preserve">6.1 </w:t>
             </w:r>
@@ -8778,7 +8972,7 @@
               <w:pStyle w:val="2"/>
               <w:ind w:right="200"/>
             </w:pPr>
-            <w:bookmarkStart w:id="31" w:name="_Toc122530382"/>
+            <w:bookmarkStart w:id="31" w:name="_Toc127204717"/>
             <w:r>
               <w:t>6</w:t>
             </w:r>
@@ -9071,7 +9265,7 @@
               <w:pStyle w:val="2"/>
               <w:ind w:right="200"/>
             </w:pPr>
-            <w:bookmarkStart w:id="32" w:name="_Toc122530383"/>
+            <w:bookmarkStart w:id="32" w:name="_Toc127204718"/>
             <w:r>
               <w:t>6</w:t>
             </w:r>
@@ -9344,7 +9538,7 @@
               <w:pStyle w:val="2"/>
               <w:ind w:right="200"/>
             </w:pPr>
-            <w:bookmarkStart w:id="33" w:name="_Toc122530384"/>
+            <w:bookmarkStart w:id="33" w:name="_Toc127204719"/>
             <w:r>
               <w:t>6</w:t>
             </w:r>

</xml_diff>